<commit_message>
Document finale raport écris
</commit_message>
<xml_diff>
--- a/Rendu/Rendu Ecrit/Document OLAP Niloc.docx
+++ b/Rendu/Rendu Ecrit/Document OLAP Niloc.docx
@@ -47,24 +47,40 @@
           <w:lang w:val="fr-CH"/>
         </w:rPr>
       </w:pPr>
-      <w:r>
-        <w:rPr>
-          <w:lang w:val="fr-CH"/>
-        </w:rPr>
-        <w:t>Hodes Thomas</w:t>
-      </w:r>
-    </w:p>
-    <w:p>
-      <w:pPr>
-        <w:rPr>
-          <w:lang w:val="fr-CH"/>
-        </w:rPr>
-      </w:pPr>
-      <w:r>
-        <w:rPr>
-          <w:lang w:val="fr-CH"/>
-        </w:rPr>
-        <w:t>Belvicqua Romain</w:t>
+      <w:proofErr w:type="spellStart"/>
+      <w:r>
+        <w:rPr>
+          <w:lang w:val="fr-CH"/>
+        </w:rPr>
+        <w:t>Hodes</w:t>
+      </w:r>
+      <w:proofErr w:type="spellEnd"/>
+      <w:r>
+        <w:rPr>
+          <w:lang w:val="fr-CH"/>
+        </w:rPr>
+        <w:t xml:space="preserve"> Thomas</w:t>
+      </w:r>
+    </w:p>
+    <w:p>
+      <w:pPr>
+        <w:rPr>
+          <w:lang w:val="fr-CH"/>
+        </w:rPr>
+      </w:pPr>
+      <w:proofErr w:type="spellStart"/>
+      <w:r>
+        <w:rPr>
+          <w:lang w:val="fr-CH"/>
+        </w:rPr>
+        <w:t>Belvicqua</w:t>
+      </w:r>
+      <w:proofErr w:type="spellEnd"/>
+      <w:r>
+        <w:rPr>
+          <w:lang w:val="fr-CH"/>
+        </w:rPr>
+        <w:t xml:space="preserve"> Romain</w:t>
       </w:r>
     </w:p>
     <w:p>
@@ -78,8 +94,16 @@
         <w:rPr>
           <w:lang w:val="fr-CH"/>
         </w:rPr>
-        <w:t>Base OLAP sous SQL Server – Projet Niloc</w:t>
-      </w:r>
+        <w:t xml:space="preserve">Base OLAP sous SQL Server – Projet </w:t>
+      </w:r>
+      <w:proofErr w:type="spellStart"/>
+      <w:r>
+        <w:rPr>
+          <w:lang w:val="fr-CH"/>
+        </w:rPr>
+        <w:t>Niloc</w:t>
+      </w:r>
+      <w:proofErr w:type="spellEnd"/>
     </w:p>
     <w:p>
       <w:pPr>
@@ -786,7 +810,21 @@
         <w:rPr>
           <w:lang w:val="fr-CH"/>
         </w:rPr>
-        <w:t>un prorata temporis en fonction de la date du jour</w:t>
+        <w:t xml:space="preserve">un prorata </w:t>
+      </w:r>
+      <w:proofErr w:type="spellStart"/>
+      <w:r>
+        <w:rPr>
+          <w:lang w:val="fr-CH"/>
+        </w:rPr>
+        <w:t>temporis</w:t>
+      </w:r>
+      <w:proofErr w:type="spellEnd"/>
+      <w:r>
+        <w:rPr>
+          <w:lang w:val="fr-CH"/>
+        </w:rPr>
+        <w:t xml:space="preserve"> en fonction de la date du jour</w:t>
       </w:r>
     </w:p>
     <w:p>
@@ -800,6 +838,7 @@
           <w:lang w:val="fr-CH"/>
         </w:rPr>
       </w:pPr>
+      <w:proofErr w:type="spellStart"/>
       <w:r>
         <w:rPr>
           <w:lang w:val="fr-CH"/>
@@ -816,7 +855,14 @@
         <w:rPr>
           <w:lang w:val="fr-CH"/>
         </w:rPr>
-        <w:t>t_produit :</w:t>
+        <w:t>t_produit</w:t>
+      </w:r>
+      <w:proofErr w:type="spellEnd"/>
+      <w:r>
+        <w:rPr>
+          <w:lang w:val="fr-CH"/>
+        </w:rPr>
+        <w:t> :</w:t>
       </w:r>
       <w:r>
         <w:rPr>
@@ -836,6 +882,7 @@
           <w:lang w:val="fr-CH"/>
         </w:rPr>
       </w:pPr>
+      <w:proofErr w:type="spellStart"/>
       <w:r>
         <w:rPr>
           <w:lang w:val="fr-CH"/>
@@ -848,6 +895,7 @@
         </w:rPr>
         <w:t>mois</w:t>
       </w:r>
+      <w:proofErr w:type="spellEnd"/>
       <w:r>
         <w:rPr>
           <w:lang w:val="fr-CH"/>
@@ -866,12 +914,14 @@
           <w:lang w:val="fr-CH"/>
         </w:rPr>
       </w:pPr>
+      <w:proofErr w:type="spellStart"/>
       <w:r>
         <w:rPr>
           <w:lang w:val="fr-CH"/>
         </w:rPr>
         <w:t>Marge_prixV_prixR</w:t>
       </w:r>
+      <w:proofErr w:type="spellEnd"/>
       <w:r>
         <w:rPr>
           <w:lang w:val="fr-CH"/>
@@ -896,31 +946,53 @@
           <w:lang w:val="fr-CH"/>
         </w:rPr>
       </w:pPr>
-      <w:r>
-        <w:rPr>
-          <w:lang w:val="fr-CH"/>
-        </w:rPr>
-        <w:t>Cout_moyen_fab : Cout moyen de fabrication des objets</w:t>
-      </w:r>
-    </w:p>
-    <w:p>
-      <w:pPr>
-        <w:rPr>
-          <w:lang w:val="fr-CH"/>
-        </w:rPr>
-      </w:pPr>
-    </w:p>
-    <w:p>
-      <w:pPr>
-        <w:rPr>
-          <w:lang w:val="fr-CH"/>
-        </w:rPr>
-      </w:pPr>
-      <w:r>
-        <w:rPr>
-          <w:lang w:val="fr-CH"/>
-        </w:rPr>
-        <w:t xml:space="preserve">Certain indicateur comme le TTC par mois ou le prorata temporis nécessite une dimension de temps. Que l’on a rajouter </w:t>
+      <w:proofErr w:type="spellStart"/>
+      <w:r>
+        <w:rPr>
+          <w:lang w:val="fr-CH"/>
+        </w:rPr>
+        <w:t>Cout_moyen_fab</w:t>
+      </w:r>
+      <w:proofErr w:type="spellEnd"/>
+      <w:r>
+        <w:rPr>
+          <w:lang w:val="fr-CH"/>
+        </w:rPr>
+        <w:t> : Cout moyen de fabrication des objets</w:t>
+      </w:r>
+    </w:p>
+    <w:p>
+      <w:pPr>
+        <w:rPr>
+          <w:lang w:val="fr-CH"/>
+        </w:rPr>
+      </w:pPr>
+    </w:p>
+    <w:p>
+      <w:pPr>
+        <w:rPr>
+          <w:lang w:val="fr-CH"/>
+        </w:rPr>
+      </w:pPr>
+      <w:r>
+        <w:rPr>
+          <w:lang w:val="fr-CH"/>
+        </w:rPr>
+        <w:t xml:space="preserve">Certain indicateur comme le TTC par mois ou le prorata </w:t>
+      </w:r>
+      <w:proofErr w:type="spellStart"/>
+      <w:r>
+        <w:rPr>
+          <w:lang w:val="fr-CH"/>
+        </w:rPr>
+        <w:t>temporis</w:t>
+      </w:r>
+      <w:proofErr w:type="spellEnd"/>
+      <w:r>
+        <w:rPr>
+          <w:lang w:val="fr-CH"/>
+        </w:rPr>
+        <w:t xml:space="preserve"> nécessite une dimension de temps. Que l’on a rajouter </w:t>
       </w:r>
     </w:p>
     <w:p>
@@ -990,17 +1062,39 @@
           <w:lang w:val="fr-CH"/>
         </w:rPr>
       </w:pPr>
-      <w:r>
-        <w:rPr>
-          <w:lang w:val="fr-CH"/>
-        </w:rPr>
-        <w:t>Fait_Produit – On a besoin de la dimension produit, fournisseur et la table semaine pour calculer le délai avant obtention produit </w:t>
-      </w:r>
-      <w:r>
-        <w:rPr>
-          <w:lang w:val="fr-CH"/>
-        </w:rPr>
-        <w:t>Cette table sert à calculer Délai_avant_obt_produit </w:t>
+      <w:proofErr w:type="spellStart"/>
+      <w:r>
+        <w:rPr>
+          <w:lang w:val="fr-CH"/>
+        </w:rPr>
+        <w:t>Fait_Produit</w:t>
+      </w:r>
+      <w:proofErr w:type="spellEnd"/>
+      <w:r>
+        <w:rPr>
+          <w:lang w:val="fr-CH"/>
+        </w:rPr>
+        <w:t xml:space="preserve"> – On a besoin de la dimension produit, fournisseur et la table semaine pour calculer le délai avant obtention produit </w:t>
+      </w:r>
+      <w:r>
+        <w:rPr>
+          <w:lang w:val="fr-CH"/>
+        </w:rPr>
+        <w:t xml:space="preserve">Cette table sert à calculer </w:t>
+      </w:r>
+      <w:proofErr w:type="spellStart"/>
+      <w:r>
+        <w:rPr>
+          <w:lang w:val="fr-CH"/>
+        </w:rPr>
+        <w:t>Délai_avant_obt_produit</w:t>
+      </w:r>
+      <w:proofErr w:type="spellEnd"/>
+      <w:r>
+        <w:rPr>
+          <w:lang w:val="fr-CH"/>
+        </w:rPr>
+        <w:t> </w:t>
       </w:r>
     </w:p>
     <w:p>
@@ -1022,11 +1116,19 @@
           <w:lang w:val="fr-CH"/>
         </w:rPr>
       </w:pPr>
-      <w:r>
-        <w:rPr>
-          <w:lang w:val="fr-CH"/>
-        </w:rPr>
-        <w:t xml:space="preserve">Fait_budget </w:t>
+      <w:proofErr w:type="spellStart"/>
+      <w:r>
+        <w:rPr>
+          <w:lang w:val="fr-CH"/>
+        </w:rPr>
+        <w:t>Fait_budget</w:t>
+      </w:r>
+      <w:proofErr w:type="spellEnd"/>
+      <w:r>
+        <w:rPr>
+          <w:lang w:val="fr-CH"/>
+        </w:rPr>
+        <w:t xml:space="preserve"> </w:t>
       </w:r>
       <w:r>
         <w:rPr>
@@ -1096,11 +1198,19 @@
           <w:lang w:val="fr-CH"/>
         </w:rPr>
       </w:pPr>
-      <w:r>
-        <w:rPr>
-          <w:lang w:val="fr-CH"/>
-        </w:rPr>
-        <w:t xml:space="preserve">Fait_revenue – Pour cette table nous avons besoin de la table de dimension temps, </w:t>
+      <w:proofErr w:type="spellStart"/>
+      <w:r>
+        <w:rPr>
+          <w:lang w:val="fr-CH"/>
+        </w:rPr>
+        <w:t>Fait_revenue</w:t>
+      </w:r>
+      <w:proofErr w:type="spellEnd"/>
+      <w:r>
+        <w:rPr>
+          <w:lang w:val="fr-CH"/>
+        </w:rPr>
+        <w:t xml:space="preserve"> – Pour cette table nous avons besoin de la table de dimension temps, </w:t>
       </w:r>
       <w:r>
         <w:rPr>
@@ -1160,7 +1270,35 @@
         <w:rPr>
           <w:lang w:val="fr-CH"/>
         </w:rPr>
-        <w:t xml:space="preserve"> type action. Cette table sert à calculer Marge_prixV_prixR et Total_TTC_par_mois </w:t>
+        <w:t xml:space="preserve"> type action. Cette table sert à calculer </w:t>
+      </w:r>
+      <w:proofErr w:type="spellStart"/>
+      <w:r>
+        <w:rPr>
+          <w:lang w:val="fr-CH"/>
+        </w:rPr>
+        <w:t>Marge_prixV_prixR</w:t>
+      </w:r>
+      <w:proofErr w:type="spellEnd"/>
+      <w:r>
+        <w:rPr>
+          <w:lang w:val="fr-CH"/>
+        </w:rPr>
+        <w:t xml:space="preserve"> et </w:t>
+      </w:r>
+      <w:proofErr w:type="spellStart"/>
+      <w:r>
+        <w:rPr>
+          <w:lang w:val="fr-CH"/>
+        </w:rPr>
+        <w:t>Total_TTC_par_mois</w:t>
+      </w:r>
+      <w:proofErr w:type="spellEnd"/>
+      <w:r>
+        <w:rPr>
+          <w:lang w:val="fr-CH"/>
+        </w:rPr>
+        <w:t> </w:t>
       </w:r>
     </w:p>
     <w:p>
@@ -1182,11 +1320,19 @@
           <w:lang w:val="fr-CH"/>
         </w:rPr>
       </w:pPr>
-      <w:r>
-        <w:rPr>
-          <w:lang w:val="fr-CH"/>
-        </w:rPr>
-        <w:t>Fait_Cout_moy – Pour cette table nous allo</w:t>
+      <w:proofErr w:type="spellStart"/>
+      <w:r>
+        <w:rPr>
+          <w:lang w:val="fr-CH"/>
+        </w:rPr>
+        <w:t>Fait_Cout_moy</w:t>
+      </w:r>
+      <w:proofErr w:type="spellEnd"/>
+      <w:r>
+        <w:rPr>
+          <w:lang w:val="fr-CH"/>
+        </w:rPr>
+        <w:t xml:space="preserve"> – Pour cette table nous allo</w:t>
       </w:r>
       <w:r>
         <w:rPr>
@@ -1198,7 +1344,21 @@
         <w:rPr>
           <w:lang w:val="fr-CH"/>
         </w:rPr>
-        <w:t>objet. Cette table sert à calculer Cout_moyen_fab </w:t>
+        <w:t xml:space="preserve">objet. Cette table sert à calculer </w:t>
+      </w:r>
+      <w:proofErr w:type="spellStart"/>
+      <w:r>
+        <w:rPr>
+          <w:lang w:val="fr-CH"/>
+        </w:rPr>
+        <w:t>Cout_moyen_fab</w:t>
+      </w:r>
+      <w:proofErr w:type="spellEnd"/>
+      <w:r>
+        <w:rPr>
+          <w:lang w:val="fr-CH"/>
+        </w:rPr>
+        <w:t> </w:t>
       </w:r>
     </w:p>
     <w:p>
@@ -1303,6 +1463,7 @@
         <w:rPr>
           <w:lang w:val="fr-CH"/>
         </w:rPr>
+        <w:lastRenderedPageBreak/>
         <w:t>Affichage des marges par type d’actions</w:t>
       </w:r>
     </w:p>
@@ -1312,6 +1473,46 @@
           <w:lang w:val="fr-CH"/>
         </w:rPr>
       </w:pPr>
+      <w:r>
+        <w:rPr>
+          <w:lang w:val="fr-CH"/>
+        </w:rPr>
+        <w:drawing>
+          <wp:inline distT="0" distB="0" distL="0" distR="0" wp14:anchorId="0DA797C2" wp14:editId="7E856784">
+            <wp:extent cx="5760720" cy="3251200"/>
+            <wp:effectExtent l="0" t="0" r="0" b="6350"/>
+            <wp:docPr id="645399282" name="Image 1" descr="Une image contenant texte, capture d’écran, logiciel, Police&#10;&#10;Description générée automatiquement"/>
+            <wp:cNvGraphicFramePr>
+              <a:graphicFrameLocks xmlns:a="http://schemas.openxmlformats.org/drawingml/2006/main" noChangeAspect="1"/>
+            </wp:cNvGraphicFramePr>
+            <a:graphic xmlns:a="http://schemas.openxmlformats.org/drawingml/2006/main">
+              <a:graphicData uri="http://schemas.openxmlformats.org/drawingml/2006/picture">
+                <pic:pic xmlns:pic="http://schemas.openxmlformats.org/drawingml/2006/picture">
+                  <pic:nvPicPr>
+                    <pic:cNvPr id="645399282" name="Image 1" descr="Une image contenant texte, capture d’écran, logiciel, Police&#10;&#10;Description générée automatiquement"/>
+                    <pic:cNvPicPr/>
+                  </pic:nvPicPr>
+                  <pic:blipFill>
+                    <a:blip r:embed="rId7"/>
+                    <a:stretch>
+                      <a:fillRect/>
+                    </a:stretch>
+                  </pic:blipFill>
+                  <pic:spPr>
+                    <a:xfrm>
+                      <a:off x="0" y="0"/>
+                      <a:ext cx="5760720" cy="3251200"/>
+                    </a:xfrm>
+                    <a:prstGeom prst="rect">
+                      <a:avLst/>
+                    </a:prstGeom>
+                  </pic:spPr>
+                </pic:pic>
+              </a:graphicData>
+            </a:graphic>
+          </wp:inline>
+        </w:drawing>
+      </w:r>
     </w:p>
     <w:p>
       <w:pPr>
@@ -1347,6 +1548,394 @@
           <w:lang w:val="fr-CH"/>
         </w:rPr>
       </w:pPr>
+      <w:r>
+        <w:rPr>
+          <w:lang w:val="fr-CH"/>
+        </w:rPr>
+        <w:drawing>
+          <wp:inline distT="0" distB="0" distL="0" distR="0" wp14:anchorId="701677D9" wp14:editId="6318EF36">
+            <wp:extent cx="5760720" cy="3206115"/>
+            <wp:effectExtent l="0" t="0" r="0" b="0"/>
+            <wp:docPr id="2102818371" name="Image 1" descr="Une image contenant texte, capture d’écran, logiciel, nombre&#10;&#10;Description générée automatiquement"/>
+            <wp:cNvGraphicFramePr>
+              <a:graphicFrameLocks xmlns:a="http://schemas.openxmlformats.org/drawingml/2006/main" noChangeAspect="1"/>
+            </wp:cNvGraphicFramePr>
+            <a:graphic xmlns:a="http://schemas.openxmlformats.org/drawingml/2006/main">
+              <a:graphicData uri="http://schemas.openxmlformats.org/drawingml/2006/picture">
+                <pic:pic xmlns:pic="http://schemas.openxmlformats.org/drawingml/2006/picture">
+                  <pic:nvPicPr>
+                    <pic:cNvPr id="2102818371" name="Image 1" descr="Une image contenant texte, capture d’écran, logiciel, nombre&#10;&#10;Description générée automatiquement"/>
+                    <pic:cNvPicPr/>
+                  </pic:nvPicPr>
+                  <pic:blipFill>
+                    <a:blip r:embed="rId8"/>
+                    <a:stretch>
+                      <a:fillRect/>
+                    </a:stretch>
+                  </pic:blipFill>
+                  <pic:spPr>
+                    <a:xfrm>
+                      <a:off x="0" y="0"/>
+                      <a:ext cx="5760720" cy="3206115"/>
+                    </a:xfrm>
+                    <a:prstGeom prst="rect">
+                      <a:avLst/>
+                    </a:prstGeom>
+                  </pic:spPr>
+                </pic:pic>
+              </a:graphicData>
+            </a:graphic>
+          </wp:inline>
+        </w:drawing>
+      </w:r>
+    </w:p>
+    <w:p>
+      <w:pPr>
+        <w:pStyle w:val="Titre2"/>
+        <w:numPr>
+          <w:ilvl w:val="1"/>
+          <w:numId w:val="1"/>
+        </w:numPr>
+        <w:rPr>
+          <w:lang w:val="fr-CH"/>
+        </w:rPr>
+      </w:pPr>
+      <w:r>
+        <w:rPr>
+          <w:lang w:val="fr-CH"/>
+        </w:rPr>
+        <w:t xml:space="preserve">Affichage </w:t>
+      </w:r>
+      <w:proofErr w:type="gramStart"/>
+      <w:r>
+        <w:rPr>
+          <w:lang w:val="fr-CH"/>
+        </w:rPr>
+        <w:t>des prestataire</w:t>
+      </w:r>
+      <w:proofErr w:type="gramEnd"/>
+      <w:r>
+        <w:rPr>
+          <w:lang w:val="fr-CH"/>
+        </w:rPr>
+        <w:t xml:space="preserve"> par type d’action et par année</w:t>
+      </w:r>
+    </w:p>
+    <w:p>
+      <w:pPr>
+        <w:rPr>
+          <w:lang w:val="fr-CH"/>
+        </w:rPr>
+      </w:pPr>
+      <w:r>
+        <w:rPr>
+          <w:lang w:val="fr-CH"/>
+        </w:rPr>
+        <w:drawing>
+          <wp:inline distT="0" distB="0" distL="0" distR="0" wp14:anchorId="6AA52973" wp14:editId="2D6E6EBC">
+            <wp:extent cx="5760720" cy="4068445"/>
+            <wp:effectExtent l="0" t="0" r="0" b="8255"/>
+            <wp:docPr id="594927807" name="Image 1" descr="Une image contenant texte, capture d’écran, Police, nombre&#10;&#10;Description générée automatiquement"/>
+            <wp:cNvGraphicFramePr>
+              <a:graphicFrameLocks xmlns:a="http://schemas.openxmlformats.org/drawingml/2006/main" noChangeAspect="1"/>
+            </wp:cNvGraphicFramePr>
+            <a:graphic xmlns:a="http://schemas.openxmlformats.org/drawingml/2006/main">
+              <a:graphicData uri="http://schemas.openxmlformats.org/drawingml/2006/picture">
+                <pic:pic xmlns:pic="http://schemas.openxmlformats.org/drawingml/2006/picture">
+                  <pic:nvPicPr>
+                    <pic:cNvPr id="594927807" name="Image 1" descr="Une image contenant texte, capture d’écran, Police, nombre&#10;&#10;Description générée automatiquement"/>
+                    <pic:cNvPicPr/>
+                  </pic:nvPicPr>
+                  <pic:blipFill>
+                    <a:blip r:embed="rId9"/>
+                    <a:stretch>
+                      <a:fillRect/>
+                    </a:stretch>
+                  </pic:blipFill>
+                  <pic:spPr>
+                    <a:xfrm>
+                      <a:off x="0" y="0"/>
+                      <a:ext cx="5760720" cy="4068445"/>
+                    </a:xfrm>
+                    <a:prstGeom prst="rect">
+                      <a:avLst/>
+                    </a:prstGeom>
+                  </pic:spPr>
+                </pic:pic>
+              </a:graphicData>
+            </a:graphic>
+          </wp:inline>
+        </w:drawing>
+      </w:r>
+    </w:p>
+    <w:p>
+      <w:pPr>
+        <w:pStyle w:val="Titre2"/>
+        <w:numPr>
+          <w:ilvl w:val="1"/>
+          <w:numId w:val="1"/>
+        </w:numPr>
+        <w:rPr>
+          <w:lang w:val="fr-CH"/>
+        </w:rPr>
+      </w:pPr>
+      <w:r>
+        <w:rPr>
+          <w:lang w:val="fr-CH"/>
+        </w:rPr>
+        <w:lastRenderedPageBreak/>
+        <w:t>Quantité d’action par type d’action</w:t>
+      </w:r>
+    </w:p>
+    <w:p>
+      <w:pPr>
+        <w:rPr>
+          <w:lang w:val="fr-CH"/>
+        </w:rPr>
+      </w:pPr>
+      <w:r>
+        <w:rPr>
+          <w:lang w:val="fr-CH"/>
+        </w:rPr>
+        <w:drawing>
+          <wp:inline distT="0" distB="0" distL="0" distR="0" wp14:anchorId="35C05169" wp14:editId="23256C2A">
+            <wp:extent cx="5760720" cy="3187065"/>
+            <wp:effectExtent l="0" t="0" r="0" b="0"/>
+            <wp:docPr id="843830314" name="Image 1" descr="Une image contenant texte, capture d’écran, Caractère coloré, diagramme&#10;&#10;Description générée automatiquement"/>
+            <wp:cNvGraphicFramePr>
+              <a:graphicFrameLocks xmlns:a="http://schemas.openxmlformats.org/drawingml/2006/main" noChangeAspect="1"/>
+            </wp:cNvGraphicFramePr>
+            <a:graphic xmlns:a="http://schemas.openxmlformats.org/drawingml/2006/main">
+              <a:graphicData uri="http://schemas.openxmlformats.org/drawingml/2006/picture">
+                <pic:pic xmlns:pic="http://schemas.openxmlformats.org/drawingml/2006/picture">
+                  <pic:nvPicPr>
+                    <pic:cNvPr id="843830314" name="Image 1" descr="Une image contenant texte, capture d’écran, Caractère coloré, diagramme&#10;&#10;Description générée automatiquement"/>
+                    <pic:cNvPicPr/>
+                  </pic:nvPicPr>
+                  <pic:blipFill>
+                    <a:blip r:embed="rId10"/>
+                    <a:stretch>
+                      <a:fillRect/>
+                    </a:stretch>
+                  </pic:blipFill>
+                  <pic:spPr>
+                    <a:xfrm>
+                      <a:off x="0" y="0"/>
+                      <a:ext cx="5760720" cy="3187065"/>
+                    </a:xfrm>
+                    <a:prstGeom prst="rect">
+                      <a:avLst/>
+                    </a:prstGeom>
+                  </pic:spPr>
+                </pic:pic>
+              </a:graphicData>
+            </a:graphic>
+          </wp:inline>
+        </w:drawing>
+      </w:r>
+    </w:p>
+    <w:p>
+      <w:pPr>
+        <w:pStyle w:val="Titre2"/>
+        <w:numPr>
+          <w:ilvl w:val="1"/>
+          <w:numId w:val="1"/>
+        </w:numPr>
+        <w:rPr>
+          <w:lang w:val="fr-CH"/>
+        </w:rPr>
+      </w:pPr>
+      <w:r>
+        <w:rPr>
+          <w:lang w:val="fr-CH"/>
+        </w:rPr>
+        <w:t>Affichage des ventes et des achats sur l’année et le type d’action</w:t>
+      </w:r>
+    </w:p>
+    <w:p>
+      <w:pPr>
+        <w:rPr>
+          <w:lang w:val="fr-CH"/>
+        </w:rPr>
+      </w:pPr>
+      <w:r>
+        <w:rPr>
+          <w:lang w:val="fr-CH"/>
+        </w:rPr>
+        <w:drawing>
+          <wp:inline distT="0" distB="0" distL="0" distR="0" wp14:anchorId="0ECE5739" wp14:editId="5A4327EF">
+            <wp:extent cx="5760720" cy="3249930"/>
+            <wp:effectExtent l="0" t="0" r="0" b="7620"/>
+            <wp:docPr id="376445012" name="Image 1" descr="Une image contenant texte, capture d’écran, ligne, Rectangle&#10;&#10;Description générée automatiquement"/>
+            <wp:cNvGraphicFramePr>
+              <a:graphicFrameLocks xmlns:a="http://schemas.openxmlformats.org/drawingml/2006/main" noChangeAspect="1"/>
+            </wp:cNvGraphicFramePr>
+            <a:graphic xmlns:a="http://schemas.openxmlformats.org/drawingml/2006/main">
+              <a:graphicData uri="http://schemas.openxmlformats.org/drawingml/2006/picture">
+                <pic:pic xmlns:pic="http://schemas.openxmlformats.org/drawingml/2006/picture">
+                  <pic:nvPicPr>
+                    <pic:cNvPr id="376445012" name="Image 1" descr="Une image contenant texte, capture d’écran, ligne, Rectangle&#10;&#10;Description générée automatiquement"/>
+                    <pic:cNvPicPr/>
+                  </pic:nvPicPr>
+                  <pic:blipFill>
+                    <a:blip r:embed="rId11"/>
+                    <a:stretch>
+                      <a:fillRect/>
+                    </a:stretch>
+                  </pic:blipFill>
+                  <pic:spPr>
+                    <a:xfrm>
+                      <a:off x="0" y="0"/>
+                      <a:ext cx="5760720" cy="3249930"/>
+                    </a:xfrm>
+                    <a:prstGeom prst="rect">
+                      <a:avLst/>
+                    </a:prstGeom>
+                  </pic:spPr>
+                </pic:pic>
+              </a:graphicData>
+            </a:graphic>
+          </wp:inline>
+        </w:drawing>
+      </w:r>
+    </w:p>
+    <w:p>
+      <w:pPr>
+        <w:pStyle w:val="Titre2"/>
+        <w:numPr>
+          <w:ilvl w:val="1"/>
+          <w:numId w:val="1"/>
+        </w:numPr>
+        <w:rPr>
+          <w:lang w:val="fr-CH"/>
+        </w:rPr>
+      </w:pPr>
+      <w:r>
+        <w:rPr>
+          <w:lang w:val="fr-CH"/>
+        </w:rPr>
+        <w:t>Pourcentage du nombre d’accords des fournisseurs sur un type d’action</w:t>
+      </w:r>
+    </w:p>
+    <w:p>
+      <w:pPr>
+        <w:rPr>
+          <w:lang w:val="fr-CH"/>
+        </w:rPr>
+      </w:pPr>
+    </w:p>
+    <w:p>
+      <w:pPr>
+        <w:rPr>
+          <w:lang w:val="fr-CH"/>
+        </w:rPr>
+      </w:pPr>
+      <w:r>
+        <w:rPr>
+          <w:lang w:val="fr-CH"/>
+        </w:rPr>
+        <w:lastRenderedPageBreak/>
+        <w:drawing>
+          <wp:inline distT="0" distB="0" distL="0" distR="0" wp14:anchorId="7F367273" wp14:editId="73EC988D">
+            <wp:extent cx="5760720" cy="3298190"/>
+            <wp:effectExtent l="0" t="0" r="0" b="0"/>
+            <wp:docPr id="1236507114" name="Image 1" descr="Une image contenant texte, capture d’écran, ligne, Police&#10;&#10;Description générée automatiquement"/>
+            <wp:cNvGraphicFramePr>
+              <a:graphicFrameLocks xmlns:a="http://schemas.openxmlformats.org/drawingml/2006/main" noChangeAspect="1"/>
+            </wp:cNvGraphicFramePr>
+            <a:graphic xmlns:a="http://schemas.openxmlformats.org/drawingml/2006/main">
+              <a:graphicData uri="http://schemas.openxmlformats.org/drawingml/2006/picture">
+                <pic:pic xmlns:pic="http://schemas.openxmlformats.org/drawingml/2006/picture">
+                  <pic:nvPicPr>
+                    <pic:cNvPr id="1236507114" name="Image 1" descr="Une image contenant texte, capture d’écran, ligne, Police&#10;&#10;Description générée automatiquement"/>
+                    <pic:cNvPicPr/>
+                  </pic:nvPicPr>
+                  <pic:blipFill>
+                    <a:blip r:embed="rId12"/>
+                    <a:stretch>
+                      <a:fillRect/>
+                    </a:stretch>
+                  </pic:blipFill>
+                  <pic:spPr>
+                    <a:xfrm>
+                      <a:off x="0" y="0"/>
+                      <a:ext cx="5760720" cy="3298190"/>
+                    </a:xfrm>
+                    <a:prstGeom prst="rect">
+                      <a:avLst/>
+                    </a:prstGeom>
+                  </pic:spPr>
+                </pic:pic>
+              </a:graphicData>
+            </a:graphic>
+          </wp:inline>
+        </w:drawing>
+      </w:r>
+    </w:p>
+    <w:p>
+      <w:pPr>
+        <w:pStyle w:val="Titre2"/>
+        <w:numPr>
+          <w:ilvl w:val="1"/>
+          <w:numId w:val="1"/>
+        </w:numPr>
+        <w:rPr>
+          <w:lang w:val="fr-CH"/>
+        </w:rPr>
+      </w:pPr>
+      <w:r>
+        <w:rPr>
+          <w:lang w:val="fr-CH"/>
+        </w:rPr>
+        <w:t>Document affichant l’état des ventes générale et affichant l’état de la production générale</w:t>
+      </w:r>
+    </w:p>
+    <w:p>
+      <w:pPr>
+        <w:rPr>
+          <w:lang w:val="fr-CH"/>
+        </w:rPr>
+      </w:pPr>
+      <w:r>
+        <w:rPr>
+          <w:lang w:val="fr-CH"/>
+        </w:rPr>
+        <w:drawing>
+          <wp:inline distT="0" distB="0" distL="0" distR="0" wp14:anchorId="72CFB1C1" wp14:editId="4EFB3145">
+            <wp:extent cx="5760720" cy="3270250"/>
+            <wp:effectExtent l="0" t="0" r="0" b="6350"/>
+            <wp:docPr id="12329097" name="Image 1" descr="Une image contenant texte, capture d’écran, Police, Tracé&#10;&#10;Description générée automatiquement"/>
+            <wp:cNvGraphicFramePr>
+              <a:graphicFrameLocks xmlns:a="http://schemas.openxmlformats.org/drawingml/2006/main" noChangeAspect="1"/>
+            </wp:cNvGraphicFramePr>
+            <a:graphic xmlns:a="http://schemas.openxmlformats.org/drawingml/2006/main">
+              <a:graphicData uri="http://schemas.openxmlformats.org/drawingml/2006/picture">
+                <pic:pic xmlns:pic="http://schemas.openxmlformats.org/drawingml/2006/picture">
+                  <pic:nvPicPr>
+                    <pic:cNvPr id="12329097" name="Image 1" descr="Une image contenant texte, capture d’écran, Police, Tracé&#10;&#10;Description générée automatiquement"/>
+                    <pic:cNvPicPr/>
+                  </pic:nvPicPr>
+                  <pic:blipFill>
+                    <a:blip r:embed="rId13"/>
+                    <a:stretch>
+                      <a:fillRect/>
+                    </a:stretch>
+                  </pic:blipFill>
+                  <pic:spPr>
+                    <a:xfrm>
+                      <a:off x="0" y="0"/>
+                      <a:ext cx="5760720" cy="3270250"/>
+                    </a:xfrm>
+                    <a:prstGeom prst="rect">
+                      <a:avLst/>
+                    </a:prstGeom>
+                  </pic:spPr>
+                </pic:pic>
+              </a:graphicData>
+            </a:graphic>
+          </wp:inline>
+        </w:drawing>
+      </w:r>
     </w:p>
     <w:sectPr>
       <w:pgSz w:w="11906" w:h="16838"/>

</xml_diff>